<commit_message>
Add user profile page and validation
</commit_message>
<xml_diff>
--- a/ZAMBIA UNIVERSITY COLLEGE OF TECHNOLOGY.docx
+++ b/ZAMBIA UNIVERSITY COLLEGE OF TECHNOLOGY.docx
@@ -298,11 +298,27 @@
       </w:r>
       <w:r>
         <w:br/>
-        <w:t>4.2.2. loan_applications Table</w:t>
+        <w:t xml:space="preserve">4.2.2. </w:t>
+      </w:r>
+      <w:proofErr w:type="spellStart"/>
+      <w:r>
+        <w:t>loan_applications</w:t>
+      </w:r>
+      <w:proofErr w:type="spellEnd"/>
+      <w:r>
+        <w:t xml:space="preserve"> Table</w:t>
       </w:r>
       <w:r>
         <w:br/>
-        <w:t>4.2.3. application_documents Table</w:t>
+        <w:t xml:space="preserve">4.2.3. </w:t>
+      </w:r>
+      <w:proofErr w:type="spellStart"/>
+      <w:r>
+        <w:t>application_documents</w:t>
+      </w:r>
+      <w:proofErr w:type="spellEnd"/>
+      <w:r>
+        <w:t xml:space="preserve"> Table</w:t>
       </w:r>
     </w:p>
     <w:p>
@@ -856,11 +872,7 @@
           </w:tcPr>
           <w:p>
             <w:r>
-              <w:rPr>
-                <w:b/>
-                <w:bCs/>
-              </w:rPr>
-              <w:t>Laravel 11 (PHP 8.3+)</w:t>
+              <w:t xml:space="preserve"> PHP</w:t>
             </w:r>
           </w:p>
         </w:tc>
@@ -1313,7 +1325,14 @@
       </w:r>
       <w:r>
         <w:br/>
-        <w:t>email_verified_at TIMESTAMP NULL,</w:t>
+      </w:r>
+      <w:proofErr w:type="spellStart"/>
+      <w:r>
+        <w:t>email_verified_at</w:t>
+      </w:r>
+      <w:proofErr w:type="spellEnd"/>
+      <w:r>
+        <w:t xml:space="preserve"> TIMESTAMP NULL,</w:t>
       </w:r>
       <w:r>
         <w:br/>
@@ -1325,15 +1344,36 @@
       </w:r>
       <w:r>
         <w:br/>
-        <w:t>remember_token VARCHAR(100) NULL,</w:t>
+      </w:r>
+      <w:proofErr w:type="spellStart"/>
+      <w:r>
+        <w:t>remember_token</w:t>
+      </w:r>
+      <w:proofErr w:type="spellEnd"/>
+      <w:r>
+        <w:t xml:space="preserve"> VARCHAR(100) NULL,</w:t>
       </w:r>
       <w:r>
         <w:br/>
-        <w:t>created_at TIMESTAMP NULL,</w:t>
+      </w:r>
+      <w:proofErr w:type="spellStart"/>
+      <w:r>
+        <w:t>created_at</w:t>
+      </w:r>
+      <w:proofErr w:type="spellEnd"/>
+      <w:r>
+        <w:t xml:space="preserve"> TIMESTAMP NULL,</w:t>
       </w:r>
       <w:r>
         <w:br/>
-        <w:t>updated_at TIMESTAMP NULL</w:t>
+      </w:r>
+      <w:proofErr w:type="spellStart"/>
+      <w:r>
+        <w:t>updated_at</w:t>
+      </w:r>
+      <w:proofErr w:type="spellEnd"/>
+      <w:r>
+        <w:t xml:space="preserve"> TIMESTAMP NULL</w:t>
       </w:r>
       <w:r>
         <w:br/>
@@ -1342,32 +1382,62 @@
     </w:p>
     <w:p>
       <w:r>
-        <w:t>code Code</w:t>
-      </w:r>
-    </w:p>
-    <w:p>
+        <w:t xml:space="preserve">code </w:t>
+      </w:r>
+      <w:proofErr w:type="spellStart"/>
+      <w:r>
+        <w:t>Code</w:t>
+      </w:r>
+      <w:proofErr w:type="spellEnd"/>
+    </w:p>
+    <w:p>
+      <w:proofErr w:type="spellStart"/>
       <w:r>
         <w:t>downloadcontent_copy</w:t>
       </w:r>
-    </w:p>
-    <w:p>
+      <w:proofErr w:type="spellEnd"/>
+    </w:p>
+    <w:p>
+      <w:proofErr w:type="spellStart"/>
       <w:r>
         <w:t>expand_less</w:t>
       </w:r>
-    </w:p>
-    <w:p>
-      <w:r>
-        <w:t xml:space="preserve">    ##### **4.2.2. `loan_applications` Table**</w:t>
-      </w:r>
-    </w:p>
-    <w:p>
-      <w:r>
-        <w:t>```sql</w:t>
-      </w:r>
-    </w:p>
-    <w:p>
-      <w:r>
-        <w:t>CREATE TABLE loan_applications (</w:t>
+      <w:proofErr w:type="spellEnd"/>
+    </w:p>
+    <w:p>
+      <w:r>
+        <w:t xml:space="preserve">    ##### **4.2.2. `</w:t>
+      </w:r>
+      <w:proofErr w:type="spellStart"/>
+      <w:r>
+        <w:t>loan_applications</w:t>
+      </w:r>
+      <w:proofErr w:type="spellEnd"/>
+      <w:r>
+        <w:t>` Table**</w:t>
+      </w:r>
+    </w:p>
+    <w:p>
+      <w:r>
+        <w:t>```</w:t>
+      </w:r>
+      <w:proofErr w:type="spellStart"/>
+      <w:r>
+        <w:t>sql</w:t>
+      </w:r>
+      <w:proofErr w:type="spellEnd"/>
+    </w:p>
+    <w:p>
+      <w:r>
+        <w:t xml:space="preserve">CREATE TABLE </w:t>
+      </w:r>
+      <w:proofErr w:type="spellStart"/>
+      <w:r>
+        <w:t>loan_applications</w:t>
+      </w:r>
+      <w:proofErr w:type="spellEnd"/>
+      <w:r>
+        <w:t xml:space="preserve"> (</w:t>
       </w:r>
     </w:p>
     <w:p>
@@ -1377,68 +1447,172 @@
     </w:p>
     <w:p>
       <w:r>
-        <w:t xml:space="preserve">    user_id BIGINT UNSIGNED NOT NULL,</w:t>
-      </w:r>
-    </w:p>
-    <w:p>
-      <w:r>
-        <w:t xml:space="preserve">    loan_amount DECIMAL(10, 2) NOT NULL,</w:t>
-      </w:r>
-    </w:p>
-    <w:p>
-      <w:r>
-        <w:t xml:space="preserve">    loan_term_months INT UNSIGNED NOT NULL,</w:t>
-      </w:r>
-    </w:p>
-    <w:p>
-      <w:r>
-        <w:t xml:space="preserve">    loan_purpose VARCHAR(255) NOT NULL,</w:t>
-      </w:r>
-    </w:p>
-    <w:p>
-      <w:r>
-        <w:t xml:space="preserve">    monthly_income DECIMAL(10, 2) NOT NULL,</w:t>
-      </w:r>
-    </w:p>
-    <w:p>
-      <w:r>
-        <w:t xml:space="preserve">    existing_debt DECIMAL(10, 2) NOT NULL,</w:t>
-      </w:r>
-    </w:p>
-    <w:p>
-      <w:r>
-        <w:t xml:space="preserve">    status ENUM('pending', 'approved', 'rejected', 'under_review') NOT NULL DEFAULT 'pending',</w:t>
+        <w:t xml:space="preserve">    </w:t>
+      </w:r>
+      <w:proofErr w:type="spellStart"/>
+      <w:r>
+        <w:t>user_id</w:t>
+      </w:r>
+      <w:proofErr w:type="spellEnd"/>
+      <w:r>
+        <w:t xml:space="preserve"> BIGINT UNSIGNED NOT NULL,</w:t>
+      </w:r>
+    </w:p>
+    <w:p>
+      <w:r>
+        <w:t xml:space="preserve">    </w:t>
+      </w:r>
+      <w:proofErr w:type="spellStart"/>
+      <w:r>
+        <w:t>loan_amount</w:t>
+      </w:r>
+      <w:proofErr w:type="spellEnd"/>
+      <w:r>
+        <w:t xml:space="preserve"> DECIMAL(10, 2) NOT NULL,</w:t>
+      </w:r>
+    </w:p>
+    <w:p>
+      <w:r>
+        <w:t xml:space="preserve">    </w:t>
+      </w:r>
+      <w:proofErr w:type="spellStart"/>
+      <w:r>
+        <w:t>loan_term_months</w:t>
+      </w:r>
+      <w:proofErr w:type="spellEnd"/>
+      <w:r>
+        <w:t xml:space="preserve"> INT UNSIGNED NOT NULL,</w:t>
+      </w:r>
+    </w:p>
+    <w:p>
+      <w:r>
+        <w:t xml:space="preserve">    </w:t>
+      </w:r>
+      <w:proofErr w:type="spellStart"/>
+      <w:r>
+        <w:t>loan_purpose</w:t>
+      </w:r>
+      <w:proofErr w:type="spellEnd"/>
+      <w:r>
+        <w:t xml:space="preserve"> VARCHAR(255) NOT NULL,</w:t>
+      </w:r>
+    </w:p>
+    <w:p>
+      <w:r>
+        <w:t xml:space="preserve">    </w:t>
+      </w:r>
+      <w:proofErr w:type="spellStart"/>
+      <w:r>
+        <w:t>monthly_income</w:t>
+      </w:r>
+      <w:proofErr w:type="spellEnd"/>
+      <w:r>
+        <w:t xml:space="preserve"> DECIMAL(10, 2) NOT NULL,</w:t>
+      </w:r>
+    </w:p>
+    <w:p>
+      <w:r>
+        <w:t xml:space="preserve">    </w:t>
+      </w:r>
+      <w:proofErr w:type="spellStart"/>
+      <w:r>
+        <w:t>existing_debt</w:t>
+      </w:r>
+      <w:proofErr w:type="spellEnd"/>
+      <w:r>
+        <w:t xml:space="preserve"> DECIMAL(10, 2) NOT NULL,</w:t>
+      </w:r>
+    </w:p>
+    <w:p>
+      <w:r>
+        <w:t xml:space="preserve">    status ENUM('pending', 'approved', 'rejected', '</w:t>
+      </w:r>
+      <w:proofErr w:type="spellStart"/>
+      <w:r>
+        <w:t>under_review</w:t>
+      </w:r>
+      <w:proofErr w:type="spellEnd"/>
+      <w:r>
+        <w:t>') NOT NULL DEFAULT 'pending',</w:t>
       </w:r>
     </w:p>
     <w:p>
       <w:r>
         <w:lastRenderedPageBreak/>
-        <w:t xml:space="preserve">    credit_score INT NULL, -- Calculated by the system</w:t>
-      </w:r>
-    </w:p>
-    <w:p>
-      <w:r>
-        <w:t xml:space="preserve">    risk_level VARCHAR(50) NULL, -- e.g., 'Low', 'Medium', 'High'</w:t>
-      </w:r>
-    </w:p>
-    <w:p>
-      <w:r>
-        <w:t xml:space="preserve">    officer_notes TEXT NULL, -- Notes from the loan officer</w:t>
-      </w:r>
-    </w:p>
-    <w:p>
-      <w:r>
-        <w:t xml:space="preserve">    created_at TIMESTAMP NULL,</w:t>
-      </w:r>
-    </w:p>
-    <w:p>
-      <w:r>
-        <w:t xml:space="preserve">    updated_at TIMESTAMP NULL,</w:t>
-      </w:r>
-    </w:p>
-    <w:p>
-      <w:r>
-        <w:t xml:space="preserve">    FOREIGN KEY (user_id) REFERENCES users(id) ON DELETE CASCADE</w:t>
+        <w:t xml:space="preserve">    </w:t>
+      </w:r>
+      <w:proofErr w:type="spellStart"/>
+      <w:r>
+        <w:t>credit_score</w:t>
+      </w:r>
+      <w:proofErr w:type="spellEnd"/>
+      <w:r>
+        <w:t xml:space="preserve"> INT NULL, -- Calculated by the system</w:t>
+      </w:r>
+    </w:p>
+    <w:p>
+      <w:r>
+        <w:t xml:space="preserve">    </w:t>
+      </w:r>
+      <w:proofErr w:type="spellStart"/>
+      <w:r>
+        <w:t>risk_level</w:t>
+      </w:r>
+      <w:proofErr w:type="spellEnd"/>
+      <w:r>
+        <w:t xml:space="preserve"> VARCHAR(50) NULL, -- e.g., 'Low', 'Medium', 'High'</w:t>
+      </w:r>
+    </w:p>
+    <w:p>
+      <w:r>
+        <w:t xml:space="preserve">    </w:t>
+      </w:r>
+      <w:proofErr w:type="spellStart"/>
+      <w:r>
+        <w:t>officer_notes</w:t>
+      </w:r>
+      <w:proofErr w:type="spellEnd"/>
+      <w:r>
+        <w:t xml:space="preserve"> TEXT NULL, -- Notes from the loan officer</w:t>
+      </w:r>
+    </w:p>
+    <w:p>
+      <w:r>
+        <w:t xml:space="preserve">    </w:t>
+      </w:r>
+      <w:proofErr w:type="spellStart"/>
+      <w:r>
+        <w:t>created_at</w:t>
+      </w:r>
+      <w:proofErr w:type="spellEnd"/>
+      <w:r>
+        <w:t xml:space="preserve"> TIMESTAMP NULL,</w:t>
+      </w:r>
+    </w:p>
+    <w:p>
+      <w:r>
+        <w:t xml:space="preserve">    </w:t>
+      </w:r>
+      <w:proofErr w:type="spellStart"/>
+      <w:r>
+        <w:t>updated_at</w:t>
+      </w:r>
+      <w:proofErr w:type="spellEnd"/>
+      <w:r>
+        <w:t xml:space="preserve"> TIMESTAMP NULL,</w:t>
+      </w:r>
+    </w:p>
+    <w:p>
+      <w:r>
+        <w:t xml:space="preserve">    FOREIGN KEY (</w:t>
+      </w:r>
+      <w:proofErr w:type="spellStart"/>
+      <w:r>
+        <w:t>user_id</w:t>
+      </w:r>
+      <w:proofErr w:type="spellEnd"/>
+      <w:r>
+        <w:t>) REFERENCES users(id) ON DELETE CASCADE</w:t>
       </w:r>
     </w:p>
     <w:p>
@@ -1457,18 +1631,30 @@
       </w:r>
     </w:p>
     <w:p>
+      <w:proofErr w:type="spellStart"/>
       <w:r>
         <w:t>downloadcontent_copy</w:t>
       </w:r>
-    </w:p>
-    <w:p>
+      <w:proofErr w:type="spellEnd"/>
+    </w:p>
+    <w:p>
+      <w:proofErr w:type="spellStart"/>
       <w:r>
         <w:t>expand_less</w:t>
       </w:r>
-    </w:p>
-    <w:p>
-      <w:r>
-        <w:t xml:space="preserve">    CREATE TABLE application_documents (</w:t>
+      <w:proofErr w:type="spellEnd"/>
+    </w:p>
+    <w:p>
+      <w:r>
+        <w:t xml:space="preserve">    CREATE TABLE </w:t>
+      </w:r>
+      <w:proofErr w:type="spellStart"/>
+      <w:r>
+        <w:t>application_documents</w:t>
+      </w:r>
+      <w:proofErr w:type="spellEnd"/>
+      <w:r>
+        <w:t xml:space="preserve"> (</w:t>
       </w:r>
     </w:p>
     <w:p>
@@ -1478,32 +1664,88 @@
     </w:p>
     <w:p>
       <w:r>
-        <w:t xml:space="preserve">    loan_application_id BIGINT UNSIGNED NOT NULL,</w:t>
-      </w:r>
-    </w:p>
-    <w:p>
-      <w:r>
-        <w:t xml:space="preserve">    document_type VARCHAR(255) NOT NULL, -- e.g., 'ID', 'Proof of Income'</w:t>
-      </w:r>
-    </w:p>
-    <w:p>
-      <w:r>
-        <w:t xml:space="preserve">    file_path VARCHAR(255) NOT NULL,</w:t>
-      </w:r>
-    </w:p>
-    <w:p>
-      <w:r>
-        <w:t xml:space="preserve">    original_filename VARCHAR(255) NOT NULL,</w:t>
-      </w:r>
-    </w:p>
-    <w:p>
-      <w:r>
-        <w:t xml:space="preserve">    uploaded_at TIMESTAMP DEFAULT CURRENT_TIMESTAMP,</w:t>
-      </w:r>
-    </w:p>
-    <w:p>
-      <w:r>
-        <w:t xml:space="preserve">    FOREIGN KEY (loan_application_id) REFERENCES loan_applications(id) ON DELETE CASCADE</w:t>
+        <w:t xml:space="preserve">    </w:t>
+      </w:r>
+      <w:proofErr w:type="spellStart"/>
+      <w:r>
+        <w:t>loan_application_id</w:t>
+      </w:r>
+      <w:proofErr w:type="spellEnd"/>
+      <w:r>
+        <w:t xml:space="preserve"> BIGINT UNSIGNED NOT NULL,</w:t>
+      </w:r>
+    </w:p>
+    <w:p>
+      <w:r>
+        <w:t xml:space="preserve">    </w:t>
+      </w:r>
+      <w:proofErr w:type="spellStart"/>
+      <w:r>
+        <w:t>document_type</w:t>
+      </w:r>
+      <w:proofErr w:type="spellEnd"/>
+      <w:r>
+        <w:t xml:space="preserve"> VARCHAR(255) NOT NULL, -- e.g., 'ID', 'Proof of Income'</w:t>
+      </w:r>
+    </w:p>
+    <w:p>
+      <w:r>
+        <w:t xml:space="preserve">    </w:t>
+      </w:r>
+      <w:proofErr w:type="spellStart"/>
+      <w:r>
+        <w:t>file_path</w:t>
+      </w:r>
+      <w:proofErr w:type="spellEnd"/>
+      <w:r>
+        <w:t xml:space="preserve"> VARCHAR(255) NOT NULL,</w:t>
+      </w:r>
+    </w:p>
+    <w:p>
+      <w:r>
+        <w:t xml:space="preserve">    </w:t>
+      </w:r>
+      <w:proofErr w:type="spellStart"/>
+      <w:r>
+        <w:t>original_filename</w:t>
+      </w:r>
+      <w:proofErr w:type="spellEnd"/>
+      <w:r>
+        <w:t xml:space="preserve"> VARCHAR(255) NOT NULL,</w:t>
+      </w:r>
+    </w:p>
+    <w:p>
+      <w:r>
+        <w:t xml:space="preserve">    </w:t>
+      </w:r>
+      <w:proofErr w:type="spellStart"/>
+      <w:r>
+        <w:t>uploaded_at</w:t>
+      </w:r>
+      <w:proofErr w:type="spellEnd"/>
+      <w:r>
+        <w:t xml:space="preserve"> TIMESTAMP DEFAULT CURRENT_TIMESTAMP,</w:t>
+      </w:r>
+    </w:p>
+    <w:p>
+      <w:r>
+        <w:t xml:space="preserve">    FOREIGN KEY (</w:t>
+      </w:r>
+      <w:proofErr w:type="spellStart"/>
+      <w:r>
+        <w:t>loan_application_id</w:t>
+      </w:r>
+      <w:proofErr w:type="spellEnd"/>
+      <w:r>
+        <w:t xml:space="preserve">) REFERENCES </w:t>
+      </w:r>
+      <w:proofErr w:type="spellStart"/>
+      <w:r>
+        <w:t>loan_applications</w:t>
+      </w:r>
+      <w:proofErr w:type="spellEnd"/>
+      <w:r>
+        <w:t>(id) ON DELETE CASCADE</w:t>
       </w:r>
     </w:p>
     <w:p>
@@ -1712,7 +1954,31 @@
         <w:t>Inputs:</w:t>
       </w:r>
       <w:r>
-        <w:t xml:space="preserve"> The engine will take quantitative data from the application (e.g., monthly_income, existing_debt, loan_amount).</w:t>
+        <w:t xml:space="preserve"> The engine will take quantitative data from the application (e.g., </w:t>
+      </w:r>
+      <w:proofErr w:type="spellStart"/>
+      <w:r>
+        <w:t>monthly_income</w:t>
+      </w:r>
+      <w:proofErr w:type="spellEnd"/>
+      <w:r>
+        <w:t xml:space="preserve">, </w:t>
+      </w:r>
+      <w:proofErr w:type="spellStart"/>
+      <w:r>
+        <w:t>existing_debt</w:t>
+      </w:r>
+      <w:proofErr w:type="spellEnd"/>
+      <w:r>
+        <w:t xml:space="preserve">, </w:t>
+      </w:r>
+      <w:proofErr w:type="spellStart"/>
+      <w:r>
+        <w:t>loan_amount</w:t>
+      </w:r>
+      <w:proofErr w:type="spellEnd"/>
+      <w:r>
+        <w:t>).</w:t>
       </w:r>
     </w:p>
     <w:p>
@@ -1730,7 +1996,23 @@
         <w:t>Processing:</w:t>
       </w:r>
       <w:r>
-        <w:t xml:space="preserve"> It will calculate a Debt-to-Income (DTI) ratio and other key metrics. A weighted algorithm will combine these factors to produce a numerical credit_score and a categorical risk_level.</w:t>
+        <w:t xml:space="preserve"> It will calculate a Debt-to-Income (DTI) ratio and other key metrics. A weighted algorithm will combine these factors to produce a numerical </w:t>
+      </w:r>
+      <w:proofErr w:type="spellStart"/>
+      <w:r>
+        <w:t>credit_score</w:t>
+      </w:r>
+      <w:proofErr w:type="spellEnd"/>
+      <w:r>
+        <w:t xml:space="preserve"> and a categorical </w:t>
+      </w:r>
+      <w:proofErr w:type="spellStart"/>
+      <w:r>
+        <w:t>risk_level</w:t>
+      </w:r>
+      <w:proofErr w:type="spellEnd"/>
+      <w:r>
+        <w:t>.</w:t>
       </w:r>
     </w:p>
     <w:p>
@@ -1748,7 +2030,15 @@
         <w:t>Output:</w:t>
       </w:r>
       <w:r>
-        <w:t xml:space="preserve"> The calculated score and risk level are stored in the loan_applications table and displayed on the dashboard.</w:t>
+        <w:t xml:space="preserve"> The calculated score and risk level are stored in the </w:t>
+      </w:r>
+      <w:proofErr w:type="spellStart"/>
+      <w:r>
+        <w:t>loan_applications</w:t>
+      </w:r>
+      <w:proofErr w:type="spellEnd"/>
+      <w:r>
+        <w:t xml:space="preserve"> table and displayed on the dashboard.</w:t>
       </w:r>
     </w:p>
     <w:p>
@@ -1877,7 +2167,15 @@
         </w:numPr>
       </w:pPr>
       <w:r>
-        <w:t>Passwords will be securely hashed using Laravel's built-in Bcrypt hashing.</w:t>
+        <w:t xml:space="preserve">Passwords will be securely hashed using Laravel's built-in </w:t>
+      </w:r>
+      <w:proofErr w:type="spellStart"/>
+      <w:r>
+        <w:t>Bcrypt</w:t>
+      </w:r>
+      <w:proofErr w:type="spellEnd"/>
+      <w:r>
+        <w:t xml:space="preserve"> hashing.</w:t>
       </w:r>
     </w:p>
     <w:p>

</xml_diff>